<commit_message>
fix bug display and set const for gamma C
</commit_message>
<xml_diff>
--- a/web/file-tinh-toan/sample/08_TH2.docx
+++ b/web/file-tinh-toan/sample/08_TH2.docx
@@ -7009,7 +7009,21 @@
                   <w:rPr>
                     <w:rFonts w:ascii="Cambria Math" w:hAnsi="Cambria Math"/>
                   </w:rPr>
-                  <m:t>×A=${varGammaC}×${qb}×</m:t>
+                  <m:t>×A=${varGammaC}×${qb</m:t>
+                </m:r>
+                <m:r>
+                  <w:rPr>
+                    <w:rFonts w:ascii="Cambria Math" w:hAnsi="Cambria Math"/>
+                  </w:rPr>
+                  <m:t>Final</m:t>
+                </m:r>
+                <w:bookmarkStart w:id="0" w:name="_GoBack"/>
+                <w:bookmarkEnd w:id="0"/>
+                <m:r>
+                  <w:rPr>
+                    <w:rFonts w:ascii="Cambria Math" w:hAnsi="Cambria Math"/>
+                  </w:rPr>
+                  <m:t>}×</m:t>
                 </m:r>
                 <m:sSup>
                   <m:sSupPr>
@@ -8176,8 +8190,6 @@
         </w:rPr>
         <w:t>$</w:t>
       </w:r>
-      <w:bookmarkStart w:id="0" w:name="_GoBack"/>
-      <w:bookmarkEnd w:id="0"/>
       <w:r>
         <w:rPr>
           <w:rFonts w:ascii="Times New Roman" w:hAnsi="Times New Roman" w:cs="Times New Roman"/>
@@ -8484,7 +8496,7 @@
             </wp:anchor>
           </w:drawing>
         </mc:Choice>
-        <mc:Fallback xmlns:cx="http://schemas.microsoft.com/office/drawing/2014/chartex" xmlns:cx1="http://schemas.microsoft.com/office/drawing/2015/9/8/chartex" xmlns:cx2="http://schemas.microsoft.com/office/drawing/2015/10/21/chartex" xmlns:cx3="http://schemas.microsoft.com/office/drawing/2016/5/9/chartex" xmlns:cx4="http://schemas.microsoft.com/office/drawing/2016/5/10/chartex" xmlns:cx5="http://schemas.microsoft.com/office/drawing/2016/5/11/chartex" xmlns:cx6="http://schemas.microsoft.com/office/drawing/2016/5/12/chartex" xmlns:cx7="http://schemas.microsoft.com/office/drawing/2016/5/13/chartex" xmlns:cx8="http://schemas.microsoft.com/office/drawing/2016/5/14/chartex" xmlns:aink="http://schemas.microsoft.com/office/drawing/2016/ink" xmlns:am3d="http://schemas.microsoft.com/office/drawing/2017/model3d" xmlns:w16cex="http://schemas.microsoft.com/office/word/2018/wordml/cex" xmlns:w16cid="http://schemas.microsoft.com/office/word/2016/wordml/cid" xmlns:w16="http://schemas.microsoft.com/office/word/2018/wordml" xmlns:w16sdtdh="http://schemas.microsoft.com/office/word/2020/wordml/sdtdatahash" xmlns:w16se="http://schemas.microsoft.com/office/word/2015/wordml/symex">
+        <mc:Fallback xmlns:w16se="http://schemas.microsoft.com/office/word/2015/wordml/symex" xmlns:w16sdtdh="http://schemas.microsoft.com/office/word/2020/wordml/sdtdatahash" xmlns:w16="http://schemas.microsoft.com/office/word/2018/wordml" xmlns:w16cid="http://schemas.microsoft.com/office/word/2016/wordml/cid" xmlns:w16cex="http://schemas.microsoft.com/office/word/2018/wordml/cex" xmlns:am3d="http://schemas.microsoft.com/office/drawing/2017/model3d" xmlns:aink="http://schemas.microsoft.com/office/drawing/2016/ink" xmlns:cx8="http://schemas.microsoft.com/office/drawing/2016/5/14/chartex" xmlns:cx7="http://schemas.microsoft.com/office/drawing/2016/5/13/chartex" xmlns:cx6="http://schemas.microsoft.com/office/drawing/2016/5/12/chartex" xmlns:cx5="http://schemas.microsoft.com/office/drawing/2016/5/11/chartex" xmlns:cx4="http://schemas.microsoft.com/office/drawing/2016/5/10/chartex" xmlns:cx3="http://schemas.microsoft.com/office/drawing/2016/5/9/chartex" xmlns:cx2="http://schemas.microsoft.com/office/drawing/2015/10/21/chartex" xmlns:cx1="http://schemas.microsoft.com/office/drawing/2015/9/8/chartex" xmlns:cx="http://schemas.microsoft.com/office/drawing/2014/chartex">
           <w:pict>
             <v:rect w14:anchorId="5D5EAF37" id="Прямоугольник 15" o:spid="_x0000_s1026" style="position:absolute;margin-left:-21.75pt;margin-top:-3pt;width:517.8pt;height:36.5pt;z-index:251661312;visibility:visible;mso-wrap-style:square;mso-width-percent:0;mso-wrap-distance-left:9pt;mso-wrap-distance-top:0;mso-wrap-distance-right:9pt;mso-wrap-distance-bottom:0;mso-position-horizontal:absolute;mso-position-horizontal-relative:text;mso-position-vertical:absolute;mso-position-vertical-relative:text;mso-width-percent:0;mso-width-relative:margin;v-text-anchor:middle" o:gfxdata="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" filled="f" strokecolor="black [3200]" strokeweight="2pt"/>
           </w:pict>
@@ -8546,7 +8558,7 @@
             </wp:anchor>
           </w:drawing>
         </mc:Choice>
-        <mc:Fallback xmlns:cx="http://schemas.microsoft.com/office/drawing/2014/chartex" xmlns:cx1="http://schemas.microsoft.com/office/drawing/2015/9/8/chartex" xmlns:cx2="http://schemas.microsoft.com/office/drawing/2015/10/21/chartex" xmlns:cx3="http://schemas.microsoft.com/office/drawing/2016/5/9/chartex" xmlns:cx4="http://schemas.microsoft.com/office/drawing/2016/5/10/chartex" xmlns:cx5="http://schemas.microsoft.com/office/drawing/2016/5/11/chartex" xmlns:cx6="http://schemas.microsoft.com/office/drawing/2016/5/12/chartex" xmlns:cx7="http://schemas.microsoft.com/office/drawing/2016/5/13/chartex" xmlns:cx8="http://schemas.microsoft.com/office/drawing/2016/5/14/chartex" xmlns:aink="http://schemas.microsoft.com/office/drawing/2016/ink" xmlns:am3d="http://schemas.microsoft.com/office/drawing/2017/model3d" xmlns:w16cex="http://schemas.microsoft.com/office/word/2018/wordml/cex" xmlns:w16cid="http://schemas.microsoft.com/office/word/2016/wordml/cid" xmlns:w16="http://schemas.microsoft.com/office/word/2018/wordml" xmlns:w16sdtdh="http://schemas.microsoft.com/office/word/2020/wordml/sdtdatahash" xmlns:w16se="http://schemas.microsoft.com/office/word/2015/wordml/symex">
+        <mc:Fallback xmlns:w16se="http://schemas.microsoft.com/office/word/2015/wordml/symex" xmlns:w16sdtdh="http://schemas.microsoft.com/office/word/2020/wordml/sdtdatahash" xmlns:w16="http://schemas.microsoft.com/office/word/2018/wordml" xmlns:w16cid="http://schemas.microsoft.com/office/word/2016/wordml/cid" xmlns:w16cex="http://schemas.microsoft.com/office/word/2018/wordml/cex" xmlns:am3d="http://schemas.microsoft.com/office/drawing/2017/model3d" xmlns:aink="http://schemas.microsoft.com/office/drawing/2016/ink" xmlns:cx8="http://schemas.microsoft.com/office/drawing/2016/5/14/chartex" xmlns:cx7="http://schemas.microsoft.com/office/drawing/2016/5/13/chartex" xmlns:cx6="http://schemas.microsoft.com/office/drawing/2016/5/12/chartex" xmlns:cx5="http://schemas.microsoft.com/office/drawing/2016/5/11/chartex" xmlns:cx4="http://schemas.microsoft.com/office/drawing/2016/5/10/chartex" xmlns:cx3="http://schemas.microsoft.com/office/drawing/2016/5/9/chartex" xmlns:cx2="http://schemas.microsoft.com/office/drawing/2015/10/21/chartex" xmlns:cx1="http://schemas.microsoft.com/office/drawing/2015/9/8/chartex" xmlns:cx="http://schemas.microsoft.com/office/drawing/2014/chartex">
           <w:pict>
             <v:line w14:anchorId="5DC67E4E" id="Прямая соединительная линия 24" o:spid="_x0000_s1026" style="position:absolute;flip:y;z-index:251669504;visibility:visible;mso-wrap-style:square;mso-wrap-distance-left:9pt;mso-wrap-distance-top:0;mso-wrap-distance-right:9pt;mso-wrap-distance-bottom:0;mso-position-horizontal:absolute;mso-position-horizontal-relative:text;mso-position-vertical:absolute;mso-position-vertical-relative:text" from="395.85pt,-2.6pt" to="395.85pt,15.65pt" o:gfxdata="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" strokecolor="black [3200]" strokeweight="1pt">
               <v:stroke joinstyle="miter"/>
@@ -8610,7 +8622,7 @@
             </wp:anchor>
           </w:drawing>
         </mc:Choice>
-        <mc:Fallback xmlns:cx="http://schemas.microsoft.com/office/drawing/2014/chartex" xmlns:cx1="http://schemas.microsoft.com/office/drawing/2015/9/8/chartex" xmlns:cx2="http://schemas.microsoft.com/office/drawing/2015/10/21/chartex" xmlns:cx3="http://schemas.microsoft.com/office/drawing/2016/5/9/chartex" xmlns:cx4="http://schemas.microsoft.com/office/drawing/2016/5/10/chartex" xmlns:cx5="http://schemas.microsoft.com/office/drawing/2016/5/11/chartex" xmlns:cx6="http://schemas.microsoft.com/office/drawing/2016/5/12/chartex" xmlns:cx7="http://schemas.microsoft.com/office/drawing/2016/5/13/chartex" xmlns:cx8="http://schemas.microsoft.com/office/drawing/2016/5/14/chartex" xmlns:aink="http://schemas.microsoft.com/office/drawing/2016/ink" xmlns:am3d="http://schemas.microsoft.com/office/drawing/2017/model3d" xmlns:w16cex="http://schemas.microsoft.com/office/word/2018/wordml/cex" xmlns:w16cid="http://schemas.microsoft.com/office/word/2016/wordml/cid" xmlns:w16="http://schemas.microsoft.com/office/word/2018/wordml" xmlns:w16sdtdh="http://schemas.microsoft.com/office/word/2020/wordml/sdtdatahash" xmlns:w16se="http://schemas.microsoft.com/office/word/2015/wordml/symex">
+        <mc:Fallback xmlns:w16se="http://schemas.microsoft.com/office/word/2015/wordml/symex" xmlns:w16sdtdh="http://schemas.microsoft.com/office/word/2020/wordml/sdtdatahash" xmlns:w16="http://schemas.microsoft.com/office/word/2018/wordml" xmlns:w16cid="http://schemas.microsoft.com/office/word/2016/wordml/cid" xmlns:w16cex="http://schemas.microsoft.com/office/word/2018/wordml/cex" xmlns:am3d="http://schemas.microsoft.com/office/drawing/2017/model3d" xmlns:aink="http://schemas.microsoft.com/office/drawing/2016/ink" xmlns:cx8="http://schemas.microsoft.com/office/drawing/2016/5/14/chartex" xmlns:cx7="http://schemas.microsoft.com/office/drawing/2016/5/13/chartex" xmlns:cx6="http://schemas.microsoft.com/office/drawing/2016/5/12/chartex" xmlns:cx5="http://schemas.microsoft.com/office/drawing/2016/5/11/chartex" xmlns:cx4="http://schemas.microsoft.com/office/drawing/2016/5/10/chartex" xmlns:cx3="http://schemas.microsoft.com/office/drawing/2016/5/9/chartex" xmlns:cx2="http://schemas.microsoft.com/office/drawing/2015/10/21/chartex" xmlns:cx1="http://schemas.microsoft.com/office/drawing/2015/9/8/chartex" xmlns:cx="http://schemas.microsoft.com/office/drawing/2014/chartex">
           <w:pict>
             <v:line w14:anchorId="6181BE7E" id="Прямая соединительная линия 23" o:spid="_x0000_s1026" style="position:absolute;z-index:251668480;visibility:visible;mso-wrap-style:square;mso-wrap-distance-left:9pt;mso-wrap-distance-top:0;mso-wrap-distance-right:9pt;mso-wrap-distance-bottom:0;mso-position-horizontal:absolute;mso-position-horizontal-relative:text;mso-position-vertical:absolute;mso-position-vertical-relative:text" from="359.85pt,16pt" to="496.15pt,16pt" o:gfxdata="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" strokecolor="black [3200]" strokeweight="1pt">
               <v:stroke joinstyle="miter"/>
@@ -9171,7 +9183,7 @@
             </wp:anchor>
           </w:drawing>
         </mc:Choice>
-        <mc:Fallback xmlns:cx="http://schemas.microsoft.com/office/drawing/2014/chartex" xmlns:cx1="http://schemas.microsoft.com/office/drawing/2015/9/8/chartex" xmlns:cx2="http://schemas.microsoft.com/office/drawing/2015/10/21/chartex" xmlns:cx3="http://schemas.microsoft.com/office/drawing/2016/5/9/chartex" xmlns:cx4="http://schemas.microsoft.com/office/drawing/2016/5/10/chartex" xmlns:cx5="http://schemas.microsoft.com/office/drawing/2016/5/11/chartex" xmlns:cx6="http://schemas.microsoft.com/office/drawing/2016/5/12/chartex" xmlns:cx7="http://schemas.microsoft.com/office/drawing/2016/5/13/chartex" xmlns:cx8="http://schemas.microsoft.com/office/drawing/2016/5/14/chartex" xmlns:aink="http://schemas.microsoft.com/office/drawing/2016/ink" xmlns:am3d="http://schemas.microsoft.com/office/drawing/2017/model3d" xmlns:w16cex="http://schemas.microsoft.com/office/word/2018/wordml/cex" xmlns:w16cid="http://schemas.microsoft.com/office/word/2016/wordml/cid" xmlns:w16="http://schemas.microsoft.com/office/word/2018/wordml" xmlns:w16sdtdh="http://schemas.microsoft.com/office/word/2020/wordml/sdtdatahash" xmlns:w16se="http://schemas.microsoft.com/office/word/2015/wordml/symex">
+        <mc:Fallback xmlns:w16se="http://schemas.microsoft.com/office/word/2015/wordml/symex" xmlns:w16sdtdh="http://schemas.microsoft.com/office/word/2020/wordml/sdtdatahash" xmlns:w16="http://schemas.microsoft.com/office/word/2018/wordml" xmlns:w16cid="http://schemas.microsoft.com/office/word/2016/wordml/cid" xmlns:w16cex="http://schemas.microsoft.com/office/word/2018/wordml/cex" xmlns:am3d="http://schemas.microsoft.com/office/drawing/2017/model3d" xmlns:aink="http://schemas.microsoft.com/office/drawing/2016/ink" xmlns:cx8="http://schemas.microsoft.com/office/drawing/2016/5/14/chartex" xmlns:cx7="http://schemas.microsoft.com/office/drawing/2016/5/13/chartex" xmlns:cx6="http://schemas.microsoft.com/office/drawing/2016/5/12/chartex" xmlns:cx5="http://schemas.microsoft.com/office/drawing/2016/5/11/chartex" xmlns:cx4="http://schemas.microsoft.com/office/drawing/2016/5/10/chartex" xmlns:cx3="http://schemas.microsoft.com/office/drawing/2016/5/9/chartex" xmlns:cx2="http://schemas.microsoft.com/office/drawing/2015/10/21/chartex" xmlns:cx1="http://schemas.microsoft.com/office/drawing/2015/9/8/chartex" xmlns:cx="http://schemas.microsoft.com/office/drawing/2014/chartex">
           <w:pict>
             <v:line w14:anchorId="1AAF7ECF" id="Прямая соединительная линия 17" o:spid="_x0000_s1026" style="position:absolute;z-index:251662336;visibility:visible;mso-wrap-style:square;mso-wrap-distance-left:9pt;mso-wrap-distance-top:0;mso-wrap-distance-right:9pt;mso-wrap-distance-bottom:0;mso-position-horizontal:absolute;mso-position-horizontal-relative:text;mso-position-vertical:absolute;mso-position-vertical-relative:text" from="359.95pt,-2.8pt" to="359.95pt,33.7pt" o:gfxdata="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" strokecolor="black [3200]" strokeweight="2pt">
               <v:stroke joinstyle="miter"/>
@@ -9514,7 +9526,7 @@
             </wp:anchor>
           </w:drawing>
         </mc:Choice>
-        <mc:Fallback xmlns:cx="http://schemas.microsoft.com/office/drawing/2014/chartex" xmlns:cx1="http://schemas.microsoft.com/office/drawing/2015/9/8/chartex" xmlns:cx2="http://schemas.microsoft.com/office/drawing/2015/10/21/chartex" xmlns:cx3="http://schemas.microsoft.com/office/drawing/2016/5/9/chartex" xmlns:cx4="http://schemas.microsoft.com/office/drawing/2016/5/10/chartex" xmlns:cx5="http://schemas.microsoft.com/office/drawing/2016/5/11/chartex" xmlns:cx6="http://schemas.microsoft.com/office/drawing/2016/5/12/chartex" xmlns:cx7="http://schemas.microsoft.com/office/drawing/2016/5/13/chartex" xmlns:cx8="http://schemas.microsoft.com/office/drawing/2016/5/14/chartex" xmlns:aink="http://schemas.microsoft.com/office/drawing/2016/ink" xmlns:am3d="http://schemas.microsoft.com/office/drawing/2017/model3d" xmlns:w16cex="http://schemas.microsoft.com/office/word/2018/wordml/cex" xmlns:w16cid="http://schemas.microsoft.com/office/word/2016/wordml/cid" xmlns:w16="http://schemas.microsoft.com/office/word/2018/wordml" xmlns:w16sdtdh="http://schemas.microsoft.com/office/word/2020/wordml/sdtdatahash" xmlns:w16se="http://schemas.microsoft.com/office/word/2015/wordml/symex">
+        <mc:Fallback xmlns:w16se="http://schemas.microsoft.com/office/word/2015/wordml/symex" xmlns:w16sdtdh="http://schemas.microsoft.com/office/word/2020/wordml/sdtdatahash" xmlns:w16="http://schemas.microsoft.com/office/word/2018/wordml" xmlns:w16cid="http://schemas.microsoft.com/office/word/2016/wordml/cid" xmlns:w16cex="http://schemas.microsoft.com/office/word/2018/wordml/cex" xmlns:am3d="http://schemas.microsoft.com/office/drawing/2017/model3d" xmlns:aink="http://schemas.microsoft.com/office/drawing/2016/ink" xmlns:cx8="http://schemas.microsoft.com/office/drawing/2016/5/14/chartex" xmlns:cx7="http://schemas.microsoft.com/office/drawing/2016/5/13/chartex" xmlns:cx6="http://schemas.microsoft.com/office/drawing/2016/5/12/chartex" xmlns:cx5="http://schemas.microsoft.com/office/drawing/2016/5/11/chartex" xmlns:cx4="http://schemas.microsoft.com/office/drawing/2016/5/10/chartex" xmlns:cx3="http://schemas.microsoft.com/office/drawing/2016/5/9/chartex" xmlns:cx2="http://schemas.microsoft.com/office/drawing/2015/10/21/chartex" xmlns:cx1="http://schemas.microsoft.com/office/drawing/2015/9/8/chartex" xmlns:cx="http://schemas.microsoft.com/office/drawing/2014/chartex">
           <w:pict>
             <v:rect w14:anchorId="477D1197" id="Прямоугольник 6" o:spid="_x0000_s1026" style="position:absolute;margin-left:-21.8pt;margin-top:13.1pt;width:517.8pt;height:813.5pt;z-index:251659264;visibility:visible;mso-wrap-style:square;mso-width-percent:0;mso-height-percent:0;mso-wrap-distance-left:9pt;mso-wrap-distance-top:0;mso-wrap-distance-right:9pt;mso-wrap-distance-bottom:0;mso-position-horizontal:absolute;mso-position-horizontal-relative:text;mso-position-vertical:absolute;mso-position-vertical-relative:page;mso-width-percent:0;mso-height-percent:0;mso-width-relative:margin;mso-height-relative:margin;v-text-anchor:middle" o:gfxdata="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" fillcolor="white [3201]" strokecolor="black [3200]" strokeweight="2pt">
               <w10:wrap anchory="page"/>
@@ -11244,7 +11256,7 @@
 </file>
 
 <file path=customXml/itemProps2.xml><?xml version="1.0" encoding="utf-8"?>
-<ds:datastoreItem xmlns:ds="http://schemas.openxmlformats.org/officeDocument/2006/customXml" ds:itemID="{21ED6DEA-EC8B-49C0-BE26-AFC524AD0C2F}">
+<ds:datastoreItem xmlns:ds="http://schemas.openxmlformats.org/officeDocument/2006/customXml" ds:itemID="{F874E17B-C517-47A4-AB83-121E47FB1EEE}">
   <ds:schemaRefs>
     <ds:schemaRef ds:uri="http://schemas.openxmlformats.org/officeDocument/2006/bibliography"/>
   </ds:schemaRefs>

</xml_diff>